<commit_message>
Fix limit in lab2 source
</commit_message>
<xml_diff>
--- a/reports/ЛР2_АнаянМС_ИУ8-104.docx
+++ b/reports/ЛР2_АнаянМС_ИУ8-104.docx
@@ -3890,7 +3890,19 @@
         <w:rPr>
           <w:lang w:eastAsia="ru-RU"/>
         </w:rPr>
-        <w:t xml:space="preserve">Рассмотрим метод аппроксимации функции выигрышей на сетке. При помощи программы </w:t>
+        <w:t>Рассмотрим метод аппроксимации функции выигрышей на сетке. При помощи программы</w:t>
+      </w:r>
+      <w:r>
+        <w:rPr>
+          <w:lang w:eastAsia="ru-RU"/>
+        </w:rPr>
+        <w:t xml:space="preserve"> (см. Приложение А)</w:t>
+      </w:r>
+      <w:r>
+        <w:rPr>
+          <w:lang w:eastAsia="ru-RU"/>
+        </w:rPr>
+        <w:t xml:space="preserve"> </w:t>
       </w:r>
       <w:r>
         <w:rPr>
@@ -5963,7 +5975,7 @@
       </m:oMath>
       <w:r>
         <w:rPr>
-          <w:lang w:val="en-US" w:eastAsia="ru-RU"/>
+          <w:lang w:eastAsia="ru-RU"/>
         </w:rPr>
         <w:t>)</w:t>
       </w:r>
@@ -6030,31 +6042,7 @@
               <w:szCs w:val="28"/>
               <w:lang w:eastAsia="ru-RU"/>
             </w:rPr>
-            <m:t>≈</m:t>
-          </m:r>
-          <m:r>
-            <w:rPr>
-              <w:rFonts w:ascii="Cambria Math" w:hAnsi="Cambria Math" w:cs="Courier New"/>
-              <w:szCs w:val="28"/>
-              <w:lang w:eastAsia="ru-RU"/>
-            </w:rPr>
-            <m:t>0.2</m:t>
-          </m:r>
-          <m:r>
-            <w:rPr>
-              <w:rFonts w:ascii="Cambria Math" w:hAnsi="Cambria Math" w:cs="Courier New"/>
-              <w:szCs w:val="28"/>
-              <w:lang w:eastAsia="ru-RU"/>
-            </w:rPr>
-            <m:t>06</m:t>
-          </m:r>
-          <m:r>
-            <w:rPr>
-              <w:rFonts w:ascii="Cambria Math" w:hAnsi="Cambria Math" w:cs="Courier New"/>
-              <w:szCs w:val="28"/>
-              <w:lang w:eastAsia="ru-RU"/>
-            </w:rPr>
-            <m:t xml:space="preserve">,  </m:t>
+            <m:t xml:space="preserve">≈0.206,  </m:t>
           </m:r>
           <m:sSup>
             <m:sSupPr>
@@ -6102,31 +6090,7 @@
               <w:szCs w:val="28"/>
               <w:lang w:eastAsia="ru-RU"/>
             </w:rPr>
-            <m:t>≈</m:t>
-          </m:r>
-          <m:r>
-            <w:rPr>
-              <w:rFonts w:ascii="Cambria Math" w:hAnsi="Cambria Math" w:cs="Courier New"/>
-              <w:szCs w:val="28"/>
-              <w:lang w:eastAsia="ru-RU"/>
-            </w:rPr>
-            <m:t>0.7</m:t>
-          </m:r>
-          <m:r>
-            <w:rPr>
-              <w:rFonts w:ascii="Cambria Math" w:hAnsi="Cambria Math" w:cs="Courier New"/>
-              <w:szCs w:val="28"/>
-              <w:lang w:eastAsia="ru-RU"/>
-            </w:rPr>
-            <m:t>94</m:t>
-          </m:r>
-          <m:r>
-            <w:rPr>
-              <w:rFonts w:ascii="Cambria Math" w:hAnsi="Cambria Math" w:cs="Courier New"/>
-              <w:szCs w:val="28"/>
-              <w:lang w:eastAsia="ru-RU"/>
-            </w:rPr>
-            <m:t xml:space="preserve">,  </m:t>
+            <m:t xml:space="preserve">≈0.794,  </m:t>
           </m:r>
           <m:r>
             <w:rPr>
@@ -6228,31 +6192,7 @@
               <w:szCs w:val="28"/>
               <w:lang w:eastAsia="ru-RU"/>
             </w:rPr>
-            <m:t>≈</m:t>
-          </m:r>
-          <m:r>
-            <w:rPr>
-              <w:rFonts w:ascii="Cambria Math" w:hAnsi="Cambria Math" w:cs="Courier New"/>
-              <w:szCs w:val="28"/>
-              <w:lang w:eastAsia="ru-RU"/>
-            </w:rPr>
-            <m:t xml:space="preserve"> -0.60</m:t>
-          </m:r>
-          <m:r>
-            <w:rPr>
-              <w:rFonts w:ascii="Cambria Math" w:hAnsi="Cambria Math" w:cs="Courier New"/>
-              <w:szCs w:val="28"/>
-              <w:lang w:eastAsia="ru-RU"/>
-            </w:rPr>
-            <m:t>08</m:t>
-          </m:r>
-          <m:r>
-            <w:rPr>
-              <w:rFonts w:ascii="Cambria Math" w:hAnsi="Cambria Math" w:cs="Courier New"/>
-              <w:szCs w:val="28"/>
-              <w:lang w:eastAsia="ru-RU"/>
-            </w:rPr>
-            <m:t>.</m:t>
+            <m:t>≈ -0.6008.</m:t>
           </m:r>
         </m:oMath>
       </m:oMathPara>
@@ -6624,7 +6564,19 @@
         <w:rPr>
           <w:lang w:eastAsia="ru-RU"/>
         </w:rPr>
-        <w:t xml:space="preserve">гия обоих игроков: </w:t>
+        <w:t>гия обоих игроков</w:t>
+      </w:r>
+      <w:r>
+        <w:rPr>
+          <w:lang w:eastAsia="ru-RU"/>
+        </w:rPr>
+        <w:t xml:space="preserve"> аналитическим методом</w:t>
+      </w:r>
+      <w:r>
+        <w:rPr>
+          <w:lang w:eastAsia="ru-RU"/>
+        </w:rPr>
+        <w:t xml:space="preserve">: </w:t>
       </w:r>
       <m:oMath>
         <m:sSup>
@@ -6886,6 +6838,277 @@
       </w:pPr>
       <w:r>
         <w:rPr>
+          <w:lang w:eastAsia="ru-RU"/>
+        </w:rPr>
+        <w:t>найден</w:t>
+      </w:r>
+      <w:r>
+        <w:rPr>
+          <w:lang w:eastAsia="ru-RU"/>
+        </w:rPr>
+        <w:t>о</w:t>
+      </w:r>
+      <w:r>
+        <w:rPr>
+          <w:lang w:eastAsia="ru-RU"/>
+        </w:rPr>
+        <w:t xml:space="preserve"> приближенн</w:t>
+      </w:r>
+      <w:r>
+        <w:rPr>
+          <w:lang w:eastAsia="ru-RU"/>
+        </w:rPr>
+        <w:t xml:space="preserve">ое решение </w:t>
+      </w:r>
+      <w:r>
+        <w:rPr>
+          <w:lang w:eastAsia="ru-RU"/>
+        </w:rPr>
+        <w:t>методом аппроксимации на сетке</w:t>
+      </w:r>
+      <w:r>
+        <w:rPr>
+          <w:lang w:eastAsia="ru-RU"/>
+        </w:rPr>
+        <w:t xml:space="preserve"> </w:t>
+      </w:r>
+      <m:oMath>
+        <m:sSup>
+          <m:sSupPr>
+            <m:ctrlPr>
+              <w:rPr>
+                <w:rFonts w:ascii="Cambria Math" w:hAnsi="Cambria Math" w:cs="Courier New"/>
+                <w:i/>
+                <w:szCs w:val="28"/>
+                <w:lang w:eastAsia="ru-RU"/>
+              </w:rPr>
+            </m:ctrlPr>
+          </m:sSupPr>
+          <m:e>
+            <m:r>
+              <w:rPr>
+                <w:rFonts w:ascii="Cambria Math" w:hAnsi="Cambria Math" w:cs="Courier New"/>
+                <w:szCs w:val="28"/>
+                <w:lang w:val="en-US" w:eastAsia="ru-RU"/>
+              </w:rPr>
+              <m:t>x</m:t>
+            </m:r>
+            <m:ctrlPr>
+              <w:rPr>
+                <w:rFonts w:ascii="Cambria Math" w:hAnsi="Cambria Math" w:cs="Courier New"/>
+                <w:i/>
+                <w:szCs w:val="28"/>
+                <w:lang w:val="en-US" w:eastAsia="ru-RU"/>
+              </w:rPr>
+            </m:ctrlPr>
+          </m:e>
+          <m:sup>
+            <m:r>
+              <w:rPr>
+                <w:rFonts w:ascii="Cambria Math" w:hAnsi="Cambria Math" w:cs="Courier New"/>
+                <w:szCs w:val="28"/>
+                <w:lang w:eastAsia="ru-RU"/>
+              </w:rPr>
+              <m:t>*</m:t>
+            </m:r>
+          </m:sup>
+        </m:sSup>
+        <m:r>
+          <w:rPr>
+            <w:rFonts w:ascii="Cambria Math" w:hAnsi="Cambria Math" w:cs="Courier New"/>
+            <w:szCs w:val="28"/>
+            <w:lang w:eastAsia="ru-RU"/>
+          </w:rPr>
+          <m:t xml:space="preserve">≈0.206,  </m:t>
+        </m:r>
+        <m:sSup>
+          <m:sSupPr>
+            <m:ctrlPr>
+              <w:rPr>
+                <w:rFonts w:ascii="Cambria Math" w:hAnsi="Cambria Math" w:cs="Courier New"/>
+                <w:i/>
+                <w:szCs w:val="28"/>
+                <w:lang w:val="en-US" w:eastAsia="ru-RU"/>
+              </w:rPr>
+            </m:ctrlPr>
+          </m:sSupPr>
+          <m:e>
+            <m:r>
+              <w:rPr>
+                <w:rFonts w:ascii="Cambria Math" w:hAnsi="Cambria Math" w:cs="Courier New"/>
+                <w:szCs w:val="28"/>
+                <w:lang w:val="en-US" w:eastAsia="ru-RU"/>
+              </w:rPr>
+              <m:t>y</m:t>
+            </m:r>
+            <m:ctrlPr>
+              <w:rPr>
+                <w:rFonts w:ascii="Cambria Math" w:hAnsi="Cambria Math" w:cs="Courier New"/>
+                <w:i/>
+                <w:szCs w:val="28"/>
+                <w:lang w:eastAsia="ru-RU"/>
+              </w:rPr>
+            </m:ctrlPr>
+          </m:e>
+          <m:sup>
+            <m:r>
+              <w:rPr>
+                <w:rFonts w:ascii="Cambria Math" w:hAnsi="Cambria Math" w:cs="Courier New"/>
+                <w:szCs w:val="28"/>
+                <w:lang w:eastAsia="ru-RU"/>
+              </w:rPr>
+              <m:t>*</m:t>
+            </m:r>
+          </m:sup>
+        </m:sSup>
+        <m:r>
+          <w:rPr>
+            <w:rFonts w:ascii="Cambria Math" w:hAnsi="Cambria Math" w:cs="Courier New"/>
+            <w:szCs w:val="28"/>
+            <w:lang w:eastAsia="ru-RU"/>
+          </w:rPr>
+          <m:t xml:space="preserve">≈0.794,  </m:t>
+        </m:r>
+        <m:r>
+          <w:rPr>
+            <w:rFonts w:ascii="Cambria Math" w:hAnsi="Cambria Math" w:cs="Courier New"/>
+            <w:szCs w:val="28"/>
+            <w:lang w:val="en-US" w:eastAsia="ru-RU"/>
+          </w:rPr>
+          <m:t>H</m:t>
+        </m:r>
+        <m:d>
+          <m:dPr>
+            <m:ctrlPr>
+              <w:rPr>
+                <w:rFonts w:ascii="Cambria Math" w:hAnsi="Cambria Math" w:cs="Courier New"/>
+                <w:i/>
+                <w:szCs w:val="28"/>
+                <w:lang w:eastAsia="ru-RU"/>
+              </w:rPr>
+            </m:ctrlPr>
+          </m:dPr>
+          <m:e>
+            <m:sSup>
+              <m:sSupPr>
+                <m:ctrlPr>
+                  <w:rPr>
+                    <w:rFonts w:ascii="Cambria Math" w:hAnsi="Cambria Math" w:cs="Courier New"/>
+                    <w:i/>
+                    <w:szCs w:val="28"/>
+                    <w:lang w:eastAsia="ru-RU"/>
+                  </w:rPr>
+                </m:ctrlPr>
+              </m:sSupPr>
+              <m:e>
+                <m:r>
+                  <w:rPr>
+                    <w:rFonts w:ascii="Cambria Math" w:hAnsi="Cambria Math" w:cs="Courier New"/>
+                    <w:szCs w:val="28"/>
+                    <w:lang w:eastAsia="ru-RU"/>
+                  </w:rPr>
+                  <m:t>x</m:t>
+                </m:r>
+              </m:e>
+              <m:sup>
+                <m:r>
+                  <w:rPr>
+                    <w:rFonts w:ascii="Cambria Math" w:hAnsi="Cambria Math" w:cs="Courier New"/>
+                    <w:szCs w:val="28"/>
+                    <w:lang w:eastAsia="ru-RU"/>
+                  </w:rPr>
+                  <m:t>*</m:t>
+                </m:r>
+              </m:sup>
+            </m:sSup>
+            <m:r>
+              <w:rPr>
+                <w:rFonts w:ascii="Cambria Math" w:hAnsi="Cambria Math" w:cs="Courier New"/>
+                <w:szCs w:val="28"/>
+                <w:lang w:eastAsia="ru-RU"/>
+              </w:rPr>
+              <m:t xml:space="preserve">, </m:t>
+            </m:r>
+            <m:sSup>
+              <m:sSupPr>
+                <m:ctrlPr>
+                  <w:rPr>
+                    <w:rFonts w:ascii="Cambria Math" w:hAnsi="Cambria Math" w:cs="Courier New"/>
+                    <w:i/>
+                    <w:szCs w:val="28"/>
+                    <w:lang w:eastAsia="ru-RU"/>
+                  </w:rPr>
+                </m:ctrlPr>
+              </m:sSupPr>
+              <m:e>
+                <m:r>
+                  <w:rPr>
+                    <w:rFonts w:ascii="Cambria Math" w:hAnsi="Cambria Math" w:cs="Courier New"/>
+                    <w:szCs w:val="28"/>
+                    <w:lang w:eastAsia="ru-RU"/>
+                  </w:rPr>
+                  <m:t>y</m:t>
+                </m:r>
+              </m:e>
+              <m:sup>
+                <m:r>
+                  <w:rPr>
+                    <w:rFonts w:ascii="Cambria Math" w:hAnsi="Cambria Math" w:cs="Courier New"/>
+                    <w:szCs w:val="28"/>
+                    <w:lang w:eastAsia="ru-RU"/>
+                  </w:rPr>
+                  <m:t>*</m:t>
+                </m:r>
+              </m:sup>
+            </m:sSup>
+          </m:e>
+        </m:d>
+        <m:r>
+          <w:rPr>
+            <w:rFonts w:ascii="Cambria Math" w:hAnsi="Cambria Math" w:cs="Courier New"/>
+            <w:szCs w:val="28"/>
+            <w:lang w:eastAsia="ru-RU"/>
+          </w:rPr>
+          <m:t>≈ -0.6008</m:t>
+        </m:r>
+      </m:oMath>
+      <w:r>
+        <w:rPr>
+          <w:szCs w:val="28"/>
+          <w:lang w:eastAsia="ru-RU"/>
+        </w:rPr>
+        <w:t xml:space="preserve"> с точностью </w:t>
+      </w:r>
+      <m:oMath>
+        <m:r>
+          <w:rPr>
+            <w:rFonts w:ascii="Cambria Math" w:hAnsi="Cambria Math"/>
+            <w:lang w:eastAsia="ru-RU"/>
+          </w:rPr>
+          <m:t>ε&lt;0.001</m:t>
+        </m:r>
+      </m:oMath>
+      <w:r>
+        <w:rPr>
+          <w:lang w:eastAsia="ru-RU"/>
+        </w:rPr>
+        <w:t>;</w:t>
+      </w:r>
+    </w:p>
+    <w:p>
+      <w:pPr>
+        <w:pStyle w:val="a7"/>
+        <w:numPr>
+          <w:ilvl w:val="0"/>
+          <w:numId w:val="32"/>
+        </w:numPr>
+        <w:ind w:left="0" w:firstLine="709"/>
+        <w:rPr>
+          <w:lang w:eastAsia="ru-RU"/>
+        </w:rPr>
+      </w:pPr>
+      <w:r>
+        <w:rPr>
           <w:szCs w:val="28"/>
           <w:lang w:eastAsia="ru-RU"/>
         </w:rPr>
@@ -13172,7 +13395,7 @@
           <w:p>
             <w:pPr>
               <w:shd w:val="clear" w:color="auto" w:fill="FFFFFF"/>
-              <w:spacing w:line="240" w:lineRule="auto"/>
+              <w:spacing w:line="285" w:lineRule="atLeast"/>
               <w:ind w:firstLine="0"/>
               <w:rPr>
                 <w:rFonts w:ascii="Consolas" w:eastAsia="Times New Roman" w:hAnsi="Consolas"/>
@@ -13226,7 +13449,71 @@
           <w:p>
             <w:pPr>
               <w:shd w:val="clear" w:color="auto" w:fill="FFFFFF"/>
-              <w:spacing w:line="240" w:lineRule="auto"/>
+              <w:spacing w:line="285" w:lineRule="atLeast"/>
+              <w:ind w:firstLine="0"/>
+              <w:rPr>
+                <w:rFonts w:ascii="Consolas" w:eastAsia="Times New Roman" w:hAnsi="Consolas"/>
+                <w:color w:val="444444"/>
+                <w:sz w:val="20"/>
+                <w:szCs w:val="20"/>
+                <w:lang w:val="en-US" w:eastAsia="ru-RU"/>
+              </w:rPr>
+            </w:pPr>
+            <w:r>
+              <w:rPr>
+                <w:rFonts w:ascii="Consolas" w:eastAsia="Times New Roman" w:hAnsi="Consolas"/>
+                <w:color w:val="444444"/>
+                <w:sz w:val="20"/>
+                <w:szCs w:val="20"/>
+                <w:lang w:val="en-US" w:eastAsia="ru-RU"/>
+              </w:rPr>
+              <w:t>    N </w:t>
+            </w:r>
+            <w:r>
+              <w:rPr>
+                <w:rFonts w:ascii="Consolas" w:eastAsia="Times New Roman" w:hAnsi="Consolas"/>
+                <w:color w:val="39B81F"/>
+                <w:sz w:val="20"/>
+                <w:szCs w:val="20"/>
+                <w:lang w:val="en-US" w:eastAsia="ru-RU"/>
+              </w:rPr>
+              <w:t>=</w:t>
+            </w:r>
+            <w:r>
+              <w:rPr>
+                <w:rFonts w:ascii="Consolas" w:eastAsia="Times New Roman" w:hAnsi="Consolas"/>
+                <w:color w:val="444444"/>
+                <w:sz w:val="20"/>
+                <w:szCs w:val="20"/>
+                <w:lang w:val="en-US" w:eastAsia="ru-RU"/>
+              </w:rPr>
+              <w:t> </w:t>
+            </w:r>
+            <w:r>
+              <w:rPr>
+                <w:rFonts w:ascii="Consolas" w:eastAsia="Times New Roman" w:hAnsi="Consolas"/>
+                <w:color w:val="39B81F"/>
+                <w:sz w:val="20"/>
+                <w:szCs w:val="20"/>
+                <w:lang w:val="en-US" w:eastAsia="ru-RU"/>
+              </w:rPr>
+              <w:t>-</w:t>
+            </w:r>
+            <w:r>
+              <w:rPr>
+                <w:rFonts w:ascii="Consolas" w:eastAsia="Times New Roman" w:hAnsi="Consolas"/>
+                <w:color w:val="EBB626"/>
+                <w:sz w:val="20"/>
+                <w:szCs w:val="20"/>
+                <w:lang w:val="en-US" w:eastAsia="ru-RU"/>
+              </w:rPr>
+              <w:t>1</w:t>
+            </w:r>
+          </w:p>
+          <w:p>
+            <w:pPr>
+              <w:shd w:val="clear" w:color="auto" w:fill="FFFFFF"/>
+              <w:spacing w:line="285" w:lineRule="atLeast"/>
               <w:ind w:firstLine="0"/>
               <w:rPr>
                 <w:rFonts w:ascii="Consolas" w:eastAsia="Times New Roman" w:hAnsi="Consolas"/>
@@ -13280,25 +13567,25 @@
           <w:p>
             <w:pPr>
               <w:shd w:val="clear" w:color="auto" w:fill="FFFFFF"/>
-              <w:spacing w:line="240" w:lineRule="auto"/>
-              <w:ind w:firstLine="0"/>
-              <w:rPr>
-                <w:rFonts w:ascii="Consolas" w:eastAsia="Times New Roman" w:hAnsi="Consolas"/>
-                <w:color w:val="444444"/>
-                <w:sz w:val="20"/>
-                <w:szCs w:val="20"/>
-                <w:lang w:val="en-US" w:eastAsia="ru-RU"/>
-              </w:rPr>
-            </w:pPr>
-            <w:r>
-              <w:rPr>
-                <w:rFonts w:ascii="Consolas" w:eastAsia="Times New Roman" w:hAnsi="Consolas"/>
-                <w:color w:val="444444"/>
-                <w:sz w:val="20"/>
-                <w:szCs w:val="20"/>
-                <w:lang w:val="en-US" w:eastAsia="ru-RU"/>
-              </w:rPr>
-              <w:t>    N </w:t>
+              <w:spacing w:line="285" w:lineRule="atLeast"/>
+              <w:ind w:firstLine="0"/>
+              <w:rPr>
+                <w:rFonts w:ascii="Consolas" w:eastAsia="Times New Roman" w:hAnsi="Consolas"/>
+                <w:color w:val="444444"/>
+                <w:sz w:val="20"/>
+                <w:szCs w:val="20"/>
+                <w:lang w:val="en-US" w:eastAsia="ru-RU"/>
+              </w:rPr>
+            </w:pPr>
+            <w:r>
+              <w:rPr>
+                <w:rFonts w:ascii="Consolas" w:eastAsia="Times New Roman" w:hAnsi="Consolas"/>
+                <w:color w:val="444444"/>
+                <w:sz w:val="20"/>
+                <w:szCs w:val="20"/>
+                <w:lang w:val="en-US" w:eastAsia="ru-RU"/>
+              </w:rPr>
+              <w:t>    </w:t>
             </w:r>
             <w:r>
               <w:rPr>
@@ -13308,6 +13595,170 @@
                 <w:szCs w:val="20"/>
                 <w:lang w:val="en-US" w:eastAsia="ru-RU"/>
               </w:rPr>
+              <w:t>for</w:t>
+            </w:r>
+            <w:r>
+              <w:rPr>
+                <w:rFonts w:ascii="Consolas" w:eastAsia="Times New Roman" w:hAnsi="Consolas"/>
+                <w:color w:val="444444"/>
+                <w:sz w:val="20"/>
+                <w:szCs w:val="20"/>
+                <w:lang w:val="en-US" w:eastAsia="ru-RU"/>
+              </w:rPr>
+              <w:t> i </w:t>
+            </w:r>
+            <w:r>
+              <w:rPr>
+                <w:rFonts w:ascii="Consolas" w:eastAsia="Times New Roman" w:hAnsi="Consolas"/>
+                <w:color w:val="39B81F"/>
+                <w:sz w:val="20"/>
+                <w:szCs w:val="20"/>
+                <w:lang w:val="en-US" w:eastAsia="ru-RU"/>
+              </w:rPr>
+              <w:t>in</w:t>
+            </w:r>
+            <w:r>
+              <w:rPr>
+                <w:rFonts w:ascii="Consolas" w:eastAsia="Times New Roman" w:hAnsi="Consolas"/>
+                <w:color w:val="444444"/>
+                <w:sz w:val="20"/>
+                <w:szCs w:val="20"/>
+                <w:lang w:val="en-US" w:eastAsia="ru-RU"/>
+              </w:rPr>
+              <w:t> </w:t>
+            </w:r>
+            <w:r>
+              <w:rPr>
+                <w:rFonts w:ascii="Consolas" w:eastAsia="Times New Roman" w:hAnsi="Consolas"/>
+                <w:color w:val="D63131"/>
+                <w:sz w:val="20"/>
+                <w:szCs w:val="20"/>
+                <w:lang w:val="en-US" w:eastAsia="ru-RU"/>
+              </w:rPr>
+              <w:t>range</w:t>
+            </w:r>
+            <w:r>
+              <w:rPr>
+                <w:rFonts w:ascii="Consolas" w:eastAsia="Times New Roman" w:hAnsi="Consolas"/>
+                <w:color w:val="444444"/>
+                <w:sz w:val="20"/>
+                <w:szCs w:val="20"/>
+                <w:lang w:val="en-US" w:eastAsia="ru-RU"/>
+              </w:rPr>
+              <w:t>(</w:t>
+            </w:r>
+            <w:r>
+              <w:rPr>
+                <w:rFonts w:ascii="Consolas" w:eastAsia="Times New Roman" w:hAnsi="Consolas"/>
+                <w:color w:val="EBB626"/>
+                <w:sz w:val="20"/>
+                <w:szCs w:val="20"/>
+                <w:lang w:val="en-US" w:eastAsia="ru-RU"/>
+              </w:rPr>
+              <w:t>0</w:t>
+            </w:r>
+            <w:r>
+              <w:rPr>
+                <w:rFonts w:ascii="Consolas" w:eastAsia="Times New Roman" w:hAnsi="Consolas"/>
+                <w:color w:val="444444"/>
+                <w:sz w:val="20"/>
+                <w:szCs w:val="20"/>
+                <w:lang w:val="en-US" w:eastAsia="ru-RU"/>
+              </w:rPr>
+              <w:t>, </w:t>
+            </w:r>
+            <w:r>
+              <w:rPr>
+                <w:rFonts w:ascii="Consolas" w:eastAsia="Times New Roman" w:hAnsi="Consolas"/>
+                <w:color w:val="D63131"/>
+                <w:sz w:val="20"/>
+                <w:szCs w:val="20"/>
+                <w:lang w:val="en-US" w:eastAsia="ru-RU"/>
+              </w:rPr>
+              <w:t>len</w:t>
+            </w:r>
+            <w:r>
+              <w:rPr>
+                <w:rFonts w:ascii="Consolas" w:eastAsia="Times New Roman" w:hAnsi="Consolas"/>
+                <w:color w:val="444444"/>
+                <w:sz w:val="20"/>
+                <w:szCs w:val="20"/>
+                <w:lang w:val="en-US" w:eastAsia="ru-RU"/>
+              </w:rPr>
+              <w:t>(a) </w:t>
+            </w:r>
+            <w:r>
+              <w:rPr>
+                <w:rFonts w:ascii="Consolas" w:eastAsia="Times New Roman" w:hAnsi="Consolas"/>
+                <w:color w:val="39B81F"/>
+                <w:sz w:val="20"/>
+                <w:szCs w:val="20"/>
+                <w:lang w:val="en-US" w:eastAsia="ru-RU"/>
+              </w:rPr>
+              <w:t>-</w:t>
+            </w:r>
+            <w:r>
+              <w:rPr>
+                <w:rFonts w:ascii="Consolas" w:eastAsia="Times New Roman" w:hAnsi="Consolas"/>
+                <w:color w:val="444444"/>
+                <w:sz w:val="20"/>
+                <w:szCs w:val="20"/>
+                <w:lang w:val="en-US" w:eastAsia="ru-RU"/>
+              </w:rPr>
+              <w:t> </w:t>
+            </w:r>
+            <w:r>
+              <w:rPr>
+                <w:rFonts w:ascii="Consolas" w:eastAsia="Times New Roman" w:hAnsi="Consolas"/>
+                <w:color w:val="EBB626"/>
+                <w:sz w:val="20"/>
+                <w:szCs w:val="20"/>
+                <w:lang w:val="en-US" w:eastAsia="ru-RU"/>
+              </w:rPr>
+              <w:t>1</w:t>
+            </w:r>
+            <w:r>
+              <w:rPr>
+                <w:rFonts w:ascii="Consolas" w:eastAsia="Times New Roman" w:hAnsi="Consolas"/>
+                <w:color w:val="444444"/>
+                <w:sz w:val="20"/>
+                <w:szCs w:val="20"/>
+                <w:lang w:val="en-US" w:eastAsia="ru-RU"/>
+              </w:rPr>
+              <w:t>):</w:t>
+            </w:r>
+          </w:p>
+          <w:p>
+            <w:pPr>
+              <w:shd w:val="clear" w:color="auto" w:fill="FFFFFF"/>
+              <w:spacing w:line="285" w:lineRule="atLeast"/>
+              <w:ind w:firstLine="0"/>
+              <w:rPr>
+                <w:rFonts w:ascii="Consolas" w:eastAsia="Times New Roman" w:hAnsi="Consolas"/>
+                <w:color w:val="444444"/>
+                <w:sz w:val="20"/>
+                <w:szCs w:val="20"/>
+                <w:lang w:val="en-US" w:eastAsia="ru-RU"/>
+              </w:rPr>
+            </w:pPr>
+            <w:r>
+              <w:rPr>
+                <w:rFonts w:ascii="Consolas" w:eastAsia="Times New Roman" w:hAnsi="Consolas"/>
+                <w:color w:val="444444"/>
+                <w:sz w:val="20"/>
+                <w:szCs w:val="20"/>
+                <w:lang w:val="en-US" w:eastAsia="ru-RU"/>
+              </w:rPr>
+              <w:t>        ff </w:t>
+            </w:r>
+            <w:r>
+              <w:rPr>
+                <w:rFonts w:ascii="Consolas" w:eastAsia="Times New Roman" w:hAnsi="Consolas"/>
+                <w:color w:val="39B81F"/>
+                <w:sz w:val="20"/>
+                <w:szCs w:val="20"/>
+                <w:lang w:val="en-US" w:eastAsia="ru-RU"/>
+              </w:rPr>
               <w:t>=</w:t>
             </w:r>
             <w:r>
@@ -13323,16 +13774,666 @@
             <w:r>
               <w:rPr>
                 <w:rFonts w:ascii="Consolas" w:eastAsia="Times New Roman" w:hAnsi="Consolas"/>
+                <w:color w:val="D63131"/>
+                <w:sz w:val="20"/>
+                <w:szCs w:val="20"/>
+                <w:lang w:val="en-US" w:eastAsia="ru-RU"/>
+              </w:rPr>
+              <w:t>True</w:t>
+            </w:r>
+          </w:p>
+          <w:p>
+            <w:pPr>
+              <w:shd w:val="clear" w:color="auto" w:fill="FFFFFF"/>
+              <w:spacing w:line="285" w:lineRule="atLeast"/>
+              <w:ind w:firstLine="0"/>
+              <w:rPr>
+                <w:rFonts w:ascii="Consolas" w:eastAsia="Times New Roman" w:hAnsi="Consolas"/>
+                <w:color w:val="444444"/>
+                <w:sz w:val="20"/>
+                <w:szCs w:val="20"/>
+                <w:lang w:val="en-US" w:eastAsia="ru-RU"/>
+              </w:rPr>
+            </w:pPr>
+            <w:r>
+              <w:rPr>
+                <w:rFonts w:ascii="Consolas" w:eastAsia="Times New Roman" w:hAnsi="Consolas"/>
+                <w:color w:val="444444"/>
+                <w:sz w:val="20"/>
+                <w:szCs w:val="20"/>
+                <w:lang w:val="en-US" w:eastAsia="ru-RU"/>
+              </w:rPr>
+              <w:t>        </w:t>
+            </w:r>
+            <w:r>
+              <w:rPr>
+                <w:rFonts w:ascii="Consolas" w:eastAsia="Times New Roman" w:hAnsi="Consolas"/>
                 <w:color w:val="39B81F"/>
                 <w:sz w:val="20"/>
                 <w:szCs w:val="20"/>
                 <w:lang w:val="en-US" w:eastAsia="ru-RU"/>
               </w:rPr>
+              <w:t>for</w:t>
+            </w:r>
+            <w:r>
+              <w:rPr>
+                <w:rFonts w:ascii="Consolas" w:eastAsia="Times New Roman" w:hAnsi="Consolas"/>
+                <w:color w:val="444444"/>
+                <w:sz w:val="20"/>
+                <w:szCs w:val="20"/>
+                <w:lang w:val="en-US" w:eastAsia="ru-RU"/>
+              </w:rPr>
+              <w:t> j </w:t>
+            </w:r>
+            <w:r>
+              <w:rPr>
+                <w:rFonts w:ascii="Consolas" w:eastAsia="Times New Roman" w:hAnsi="Consolas"/>
+                <w:color w:val="39B81F"/>
+                <w:sz w:val="20"/>
+                <w:szCs w:val="20"/>
+                <w:lang w:val="en-US" w:eastAsia="ru-RU"/>
+              </w:rPr>
+              <w:t>in</w:t>
+            </w:r>
+            <w:r>
+              <w:rPr>
+                <w:rFonts w:ascii="Consolas" w:eastAsia="Times New Roman" w:hAnsi="Consolas"/>
+                <w:color w:val="444444"/>
+                <w:sz w:val="20"/>
+                <w:szCs w:val="20"/>
+                <w:lang w:val="en-US" w:eastAsia="ru-RU"/>
+              </w:rPr>
+              <w:t> </w:t>
+            </w:r>
+            <w:r>
+              <w:rPr>
+                <w:rFonts w:ascii="Consolas" w:eastAsia="Times New Roman" w:hAnsi="Consolas"/>
+                <w:color w:val="D63131"/>
+                <w:sz w:val="20"/>
+                <w:szCs w:val="20"/>
+                <w:lang w:val="en-US" w:eastAsia="ru-RU"/>
+              </w:rPr>
+              <w:t>range</w:t>
+            </w:r>
+            <w:r>
+              <w:rPr>
+                <w:rFonts w:ascii="Consolas" w:eastAsia="Times New Roman" w:hAnsi="Consolas"/>
+                <w:color w:val="444444"/>
+                <w:sz w:val="20"/>
+                <w:szCs w:val="20"/>
+                <w:lang w:val="en-US" w:eastAsia="ru-RU"/>
+              </w:rPr>
+              <w:t>(i </w:t>
+            </w:r>
+            <w:r>
+              <w:rPr>
+                <w:rFonts w:ascii="Consolas" w:eastAsia="Times New Roman" w:hAnsi="Consolas"/>
+                <w:color w:val="39B81F"/>
+                <w:sz w:val="20"/>
+                <w:szCs w:val="20"/>
+                <w:lang w:val="en-US" w:eastAsia="ru-RU"/>
+              </w:rPr>
+              <w:t>+</w:t>
+            </w:r>
+            <w:r>
+              <w:rPr>
+                <w:rFonts w:ascii="Consolas" w:eastAsia="Times New Roman" w:hAnsi="Consolas"/>
+                <w:color w:val="444444"/>
+                <w:sz w:val="20"/>
+                <w:szCs w:val="20"/>
+                <w:lang w:val="en-US" w:eastAsia="ru-RU"/>
+              </w:rPr>
+              <w:t> </w:t>
+            </w:r>
+            <w:r>
+              <w:rPr>
+                <w:rFonts w:ascii="Consolas" w:eastAsia="Times New Roman" w:hAnsi="Consolas"/>
+                <w:color w:val="EBB626"/>
+                <w:sz w:val="20"/>
+                <w:szCs w:val="20"/>
+                <w:lang w:val="en-US" w:eastAsia="ru-RU"/>
+              </w:rPr>
+              <w:t>1</w:t>
+            </w:r>
+            <w:r>
+              <w:rPr>
+                <w:rFonts w:ascii="Consolas" w:eastAsia="Times New Roman" w:hAnsi="Consolas"/>
+                <w:color w:val="444444"/>
+                <w:sz w:val="20"/>
+                <w:szCs w:val="20"/>
+                <w:lang w:val="en-US" w:eastAsia="ru-RU"/>
+              </w:rPr>
+              <w:t>, </w:t>
+            </w:r>
+            <w:r>
+              <w:rPr>
+                <w:rFonts w:ascii="Consolas" w:eastAsia="Times New Roman" w:hAnsi="Consolas"/>
+                <w:color w:val="D63131"/>
+                <w:sz w:val="20"/>
+                <w:szCs w:val="20"/>
+                <w:lang w:val="en-US" w:eastAsia="ru-RU"/>
+              </w:rPr>
+              <w:t>len</w:t>
+            </w:r>
+            <w:r>
+              <w:rPr>
+                <w:rFonts w:ascii="Consolas" w:eastAsia="Times New Roman" w:hAnsi="Consolas"/>
+                <w:color w:val="444444"/>
+                <w:sz w:val="20"/>
+                <w:szCs w:val="20"/>
+                <w:lang w:val="en-US" w:eastAsia="ru-RU"/>
+              </w:rPr>
+              <w:t>(a)):</w:t>
+            </w:r>
+          </w:p>
+          <w:p>
+            <w:pPr>
+              <w:shd w:val="clear" w:color="auto" w:fill="FFFFFF"/>
+              <w:spacing w:line="285" w:lineRule="atLeast"/>
+              <w:ind w:firstLine="0"/>
+              <w:rPr>
+                <w:rFonts w:ascii="Consolas" w:eastAsia="Times New Roman" w:hAnsi="Consolas"/>
+                <w:color w:val="444444"/>
+                <w:sz w:val="20"/>
+                <w:szCs w:val="20"/>
+                <w:lang w:val="en-US" w:eastAsia="ru-RU"/>
+              </w:rPr>
+            </w:pPr>
+            <w:r>
+              <w:rPr>
+                <w:rFonts w:ascii="Consolas" w:eastAsia="Times New Roman" w:hAnsi="Consolas"/>
+                <w:color w:val="444444"/>
+                <w:sz w:val="20"/>
+                <w:szCs w:val="20"/>
+                <w:lang w:val="en-US" w:eastAsia="ru-RU"/>
+              </w:rPr>
+              <w:t>            </w:t>
+            </w:r>
+            <w:r>
+              <w:rPr>
+                <w:rFonts w:ascii="Consolas" w:eastAsia="Times New Roman" w:hAnsi="Consolas"/>
+                <w:color w:val="39B81F"/>
+                <w:sz w:val="20"/>
+                <w:szCs w:val="20"/>
+                <w:lang w:val="en-US" w:eastAsia="ru-RU"/>
+              </w:rPr>
+              <w:t>if</w:t>
+            </w:r>
+            <w:r>
+              <w:rPr>
+                <w:rFonts w:ascii="Consolas" w:eastAsia="Times New Roman" w:hAnsi="Consolas"/>
+                <w:color w:val="444444"/>
+                <w:sz w:val="20"/>
+                <w:szCs w:val="20"/>
+                <w:lang w:val="en-US" w:eastAsia="ru-RU"/>
+              </w:rPr>
+              <w:t> </w:t>
+            </w:r>
+            <w:r>
+              <w:rPr>
+                <w:rFonts w:ascii="Consolas" w:eastAsia="Times New Roman" w:hAnsi="Consolas"/>
+                <w:color w:val="D63131"/>
+                <w:sz w:val="20"/>
+                <w:szCs w:val="20"/>
+                <w:lang w:val="en-US" w:eastAsia="ru-RU"/>
+              </w:rPr>
+              <w:t>abs</w:t>
+            </w:r>
+            <w:r>
+              <w:rPr>
+                <w:rFonts w:ascii="Consolas" w:eastAsia="Times New Roman" w:hAnsi="Consolas"/>
+                <w:color w:val="444444"/>
+                <w:sz w:val="20"/>
+                <w:szCs w:val="20"/>
+                <w:lang w:val="en-US" w:eastAsia="ru-RU"/>
+              </w:rPr>
+              <w:t>(a[j] </w:t>
+            </w:r>
+            <w:r>
+              <w:rPr>
+                <w:rFonts w:ascii="Consolas" w:eastAsia="Times New Roman" w:hAnsi="Consolas"/>
+                <w:color w:val="39B81F"/>
+                <w:sz w:val="20"/>
+                <w:szCs w:val="20"/>
+                <w:lang w:val="en-US" w:eastAsia="ru-RU"/>
+              </w:rPr>
               <w:t>-</w:t>
             </w:r>
             <w:r>
               <w:rPr>
                 <w:rFonts w:ascii="Consolas" w:eastAsia="Times New Roman" w:hAnsi="Consolas"/>
+                <w:color w:val="444444"/>
+                <w:sz w:val="20"/>
+                <w:szCs w:val="20"/>
+                <w:lang w:val="en-US" w:eastAsia="ru-RU"/>
+              </w:rPr>
+              <w:t> a[i]) </w:t>
+            </w:r>
+            <w:r>
+              <w:rPr>
+                <w:rFonts w:ascii="Consolas" w:eastAsia="Times New Roman" w:hAnsi="Consolas"/>
+                <w:color w:val="39B81F"/>
+                <w:sz w:val="20"/>
+                <w:szCs w:val="20"/>
+                <w:lang w:val="en-US" w:eastAsia="ru-RU"/>
+              </w:rPr>
+              <w:t>&gt;=</w:t>
+            </w:r>
+            <w:r>
+              <w:rPr>
+                <w:rFonts w:ascii="Consolas" w:eastAsia="Times New Roman" w:hAnsi="Consolas"/>
+                <w:color w:val="444444"/>
+                <w:sz w:val="20"/>
+                <w:szCs w:val="20"/>
+                <w:lang w:val="en-US" w:eastAsia="ru-RU"/>
+              </w:rPr>
+              <w:t> eps:</w:t>
+            </w:r>
+          </w:p>
+          <w:p>
+            <w:pPr>
+              <w:shd w:val="clear" w:color="auto" w:fill="FFFFFF"/>
+              <w:spacing w:line="285" w:lineRule="atLeast"/>
+              <w:ind w:firstLine="0"/>
+              <w:rPr>
+                <w:rFonts w:ascii="Consolas" w:eastAsia="Times New Roman" w:hAnsi="Consolas"/>
+                <w:color w:val="444444"/>
+                <w:sz w:val="20"/>
+                <w:szCs w:val="20"/>
+                <w:lang w:val="en-US" w:eastAsia="ru-RU"/>
+              </w:rPr>
+            </w:pPr>
+            <w:r>
+              <w:rPr>
+                <w:rFonts w:ascii="Consolas" w:eastAsia="Times New Roman" w:hAnsi="Consolas"/>
+                <w:color w:val="444444"/>
+                <w:sz w:val="20"/>
+                <w:szCs w:val="20"/>
+                <w:lang w:val="en-US" w:eastAsia="ru-RU"/>
+              </w:rPr>
+              <w:t>                ff </w:t>
+            </w:r>
+            <w:r>
+              <w:rPr>
+                <w:rFonts w:ascii="Consolas" w:eastAsia="Times New Roman" w:hAnsi="Consolas"/>
+                <w:color w:val="39B81F"/>
+                <w:sz w:val="20"/>
+                <w:szCs w:val="20"/>
+                <w:lang w:val="en-US" w:eastAsia="ru-RU"/>
+              </w:rPr>
+              <w:t>=</w:t>
+            </w:r>
+            <w:r>
+              <w:rPr>
+                <w:rFonts w:ascii="Consolas" w:eastAsia="Times New Roman" w:hAnsi="Consolas"/>
+                <w:color w:val="444444"/>
+                <w:sz w:val="20"/>
+                <w:szCs w:val="20"/>
+                <w:lang w:val="en-US" w:eastAsia="ru-RU"/>
+              </w:rPr>
+              <w:t> </w:t>
+            </w:r>
+            <w:r>
+              <w:rPr>
+                <w:rFonts w:ascii="Consolas" w:eastAsia="Times New Roman" w:hAnsi="Consolas"/>
+                <w:color w:val="D63131"/>
+                <w:sz w:val="20"/>
+                <w:szCs w:val="20"/>
+                <w:lang w:val="en-US" w:eastAsia="ru-RU"/>
+              </w:rPr>
+              <w:t>False</w:t>
+            </w:r>
+          </w:p>
+          <w:p>
+            <w:pPr>
+              <w:shd w:val="clear" w:color="auto" w:fill="FFFFFF"/>
+              <w:spacing w:line="285" w:lineRule="atLeast"/>
+              <w:ind w:firstLine="0"/>
+              <w:rPr>
+                <w:rFonts w:ascii="Consolas" w:eastAsia="Times New Roman" w:hAnsi="Consolas"/>
+                <w:color w:val="444444"/>
+                <w:sz w:val="20"/>
+                <w:szCs w:val="20"/>
+                <w:lang w:val="en-US" w:eastAsia="ru-RU"/>
+              </w:rPr>
+            </w:pPr>
+            <w:r>
+              <w:rPr>
+                <w:rFonts w:ascii="Consolas" w:eastAsia="Times New Roman" w:hAnsi="Consolas"/>
+                <w:color w:val="444444"/>
+                <w:sz w:val="20"/>
+                <w:szCs w:val="20"/>
+                <w:lang w:val="en-US" w:eastAsia="ru-RU"/>
+              </w:rPr>
+              <w:t>                </w:t>
+            </w:r>
+            <w:r>
+              <w:rPr>
+                <w:rFonts w:ascii="Consolas" w:eastAsia="Times New Roman" w:hAnsi="Consolas"/>
+                <w:color w:val="39B81F"/>
+                <w:sz w:val="20"/>
+                <w:szCs w:val="20"/>
+                <w:lang w:val="en-US" w:eastAsia="ru-RU"/>
+              </w:rPr>
+              <w:t>break</w:t>
+            </w:r>
+          </w:p>
+          <w:p>
+            <w:pPr>
+              <w:shd w:val="clear" w:color="auto" w:fill="FFFFFF"/>
+              <w:spacing w:line="285" w:lineRule="atLeast"/>
+              <w:ind w:firstLine="0"/>
+              <w:rPr>
+                <w:rFonts w:ascii="Consolas" w:eastAsia="Times New Roman" w:hAnsi="Consolas"/>
+                <w:color w:val="444444"/>
+                <w:sz w:val="20"/>
+                <w:szCs w:val="20"/>
+                <w:lang w:val="en-US" w:eastAsia="ru-RU"/>
+              </w:rPr>
+            </w:pPr>
+            <w:r>
+              <w:rPr>
+                <w:rFonts w:ascii="Consolas" w:eastAsia="Times New Roman" w:hAnsi="Consolas"/>
+                <w:color w:val="444444"/>
+                <w:sz w:val="20"/>
+                <w:szCs w:val="20"/>
+                <w:lang w:val="en-US" w:eastAsia="ru-RU"/>
+              </w:rPr>
+              <w:t>        </w:t>
+            </w:r>
+            <w:r>
+              <w:rPr>
+                <w:rFonts w:ascii="Consolas" w:eastAsia="Times New Roman" w:hAnsi="Consolas"/>
+                <w:color w:val="39B81F"/>
+                <w:sz w:val="20"/>
+                <w:szCs w:val="20"/>
+                <w:lang w:val="en-US" w:eastAsia="ru-RU"/>
+              </w:rPr>
+              <w:t>if</w:t>
+            </w:r>
+            <w:r>
+              <w:rPr>
+                <w:rFonts w:ascii="Consolas" w:eastAsia="Times New Roman" w:hAnsi="Consolas"/>
+                <w:color w:val="444444"/>
+                <w:sz w:val="20"/>
+                <w:szCs w:val="20"/>
+                <w:lang w:val="en-US" w:eastAsia="ru-RU"/>
+              </w:rPr>
+              <w:t> ff:</w:t>
+            </w:r>
+          </w:p>
+          <w:p>
+            <w:pPr>
+              <w:shd w:val="clear" w:color="auto" w:fill="FFFFFF"/>
+              <w:spacing w:line="285" w:lineRule="atLeast"/>
+              <w:ind w:firstLine="0"/>
+              <w:rPr>
+                <w:rFonts w:ascii="Consolas" w:eastAsia="Times New Roman" w:hAnsi="Consolas"/>
+                <w:color w:val="444444"/>
+                <w:sz w:val="20"/>
+                <w:szCs w:val="20"/>
+                <w:lang w:val="en-US" w:eastAsia="ru-RU"/>
+              </w:rPr>
+            </w:pPr>
+            <w:r>
+              <w:rPr>
+                <w:rFonts w:ascii="Consolas" w:eastAsia="Times New Roman" w:hAnsi="Consolas"/>
+                <w:color w:val="444444"/>
+                <w:sz w:val="20"/>
+                <w:szCs w:val="20"/>
+                <w:lang w:val="en-US" w:eastAsia="ru-RU"/>
+              </w:rPr>
+              <w:t>            N </w:t>
+            </w:r>
+            <w:r>
+              <w:rPr>
+                <w:rFonts w:ascii="Consolas" w:eastAsia="Times New Roman" w:hAnsi="Consolas"/>
+                <w:color w:val="39B81F"/>
+                <w:sz w:val="20"/>
+                <w:szCs w:val="20"/>
+                <w:lang w:val="en-US" w:eastAsia="ru-RU"/>
+              </w:rPr>
+              <w:t>=</w:t>
+            </w:r>
+            <w:r>
+              <w:rPr>
+                <w:rFonts w:ascii="Consolas" w:eastAsia="Times New Roman" w:hAnsi="Consolas"/>
+                <w:color w:val="444444"/>
+                <w:sz w:val="20"/>
+                <w:szCs w:val="20"/>
+                <w:lang w:val="en-US" w:eastAsia="ru-RU"/>
+              </w:rPr>
+              <w:t> i</w:t>
+            </w:r>
+          </w:p>
+          <w:p>
+            <w:pPr>
+              <w:shd w:val="clear" w:color="auto" w:fill="FFFFFF"/>
+              <w:spacing w:line="285" w:lineRule="atLeast"/>
+              <w:ind w:firstLine="0"/>
+              <w:rPr>
+                <w:rFonts w:ascii="Consolas" w:eastAsia="Times New Roman" w:hAnsi="Consolas"/>
+                <w:color w:val="444444"/>
+                <w:sz w:val="20"/>
+                <w:szCs w:val="20"/>
+                <w:lang w:val="en-US" w:eastAsia="ru-RU"/>
+              </w:rPr>
+            </w:pPr>
+            <w:r>
+              <w:rPr>
+                <w:rFonts w:ascii="Consolas" w:eastAsia="Times New Roman" w:hAnsi="Consolas"/>
+                <w:color w:val="444444"/>
+                <w:sz w:val="20"/>
+                <w:szCs w:val="20"/>
+                <w:lang w:val="en-US" w:eastAsia="ru-RU"/>
+              </w:rPr>
+              <w:t>            </w:t>
+            </w:r>
+            <w:r>
+              <w:rPr>
+                <w:rFonts w:ascii="Consolas" w:eastAsia="Times New Roman" w:hAnsi="Consolas"/>
+                <w:color w:val="39B81F"/>
+                <w:sz w:val="20"/>
+                <w:szCs w:val="20"/>
+                <w:lang w:val="en-US" w:eastAsia="ru-RU"/>
+              </w:rPr>
+              <w:t>break</w:t>
+            </w:r>
+          </w:p>
+          <w:p>
+            <w:pPr>
+              <w:shd w:val="clear" w:color="auto" w:fill="FFFFFF"/>
+              <w:spacing w:line="285" w:lineRule="atLeast"/>
+              <w:ind w:firstLine="0"/>
+              <w:rPr>
+                <w:rFonts w:ascii="Consolas" w:eastAsia="Times New Roman" w:hAnsi="Consolas"/>
+                <w:color w:val="444444"/>
+                <w:sz w:val="20"/>
+                <w:szCs w:val="20"/>
+                <w:lang w:val="en-US" w:eastAsia="ru-RU"/>
+              </w:rPr>
+            </w:pPr>
+            <w:r>
+              <w:rPr>
+                <w:rFonts w:ascii="Consolas" w:eastAsia="Times New Roman" w:hAnsi="Consolas"/>
+                <w:color w:val="444444"/>
+                <w:sz w:val="20"/>
+                <w:szCs w:val="20"/>
+                <w:lang w:val="en-US" w:eastAsia="ru-RU"/>
+              </w:rPr>
+              <w:t>    </w:t>
+            </w:r>
+            <w:r>
+              <w:rPr>
+                <w:rFonts w:ascii="Consolas" w:eastAsia="Times New Roman" w:hAnsi="Consolas"/>
+                <w:color w:val="39B81F"/>
+                <w:sz w:val="20"/>
+                <w:szCs w:val="20"/>
+                <w:lang w:val="en-US" w:eastAsia="ru-RU"/>
+              </w:rPr>
+              <w:t>if</w:t>
+            </w:r>
+            <w:r>
+              <w:rPr>
+                <w:rFonts w:ascii="Consolas" w:eastAsia="Times New Roman" w:hAnsi="Consolas"/>
+                <w:color w:val="444444"/>
+                <w:sz w:val="20"/>
+                <w:szCs w:val="20"/>
+                <w:lang w:val="en-US" w:eastAsia="ru-RU"/>
+              </w:rPr>
+              <w:t> </w:t>
+            </w:r>
+            <w:r>
+              <w:rPr>
+                <w:rFonts w:ascii="Consolas" w:eastAsia="Times New Roman" w:hAnsi="Consolas"/>
+                <w:color w:val="39B81F"/>
+                <w:sz w:val="20"/>
+                <w:szCs w:val="20"/>
+                <w:lang w:val="en-US" w:eastAsia="ru-RU"/>
+              </w:rPr>
+              <w:t>not</w:t>
+            </w:r>
+            <w:r>
+              <w:rPr>
+                <w:rFonts w:ascii="Consolas" w:eastAsia="Times New Roman" w:hAnsi="Consolas"/>
+                <w:color w:val="444444"/>
+                <w:sz w:val="20"/>
+                <w:szCs w:val="20"/>
+                <w:lang w:val="en-US" w:eastAsia="ru-RU"/>
+              </w:rPr>
+              <w:t> ff:</w:t>
+            </w:r>
+          </w:p>
+          <w:p>
+            <w:pPr>
+              <w:shd w:val="clear" w:color="auto" w:fill="FFFFFF"/>
+              <w:spacing w:line="285" w:lineRule="atLeast"/>
+              <w:ind w:firstLine="0"/>
+              <w:rPr>
+                <w:rFonts w:ascii="Consolas" w:eastAsia="Times New Roman" w:hAnsi="Consolas"/>
+                <w:color w:val="444444"/>
+                <w:sz w:val="20"/>
+                <w:szCs w:val="20"/>
+                <w:lang w:val="en-US" w:eastAsia="ru-RU"/>
+              </w:rPr>
+            </w:pPr>
+            <w:r>
+              <w:rPr>
+                <w:rFonts w:ascii="Consolas" w:eastAsia="Times New Roman" w:hAnsi="Consolas"/>
+                <w:color w:val="444444"/>
+                <w:sz w:val="20"/>
+                <w:szCs w:val="20"/>
+                <w:lang w:val="en-US" w:eastAsia="ru-RU"/>
+              </w:rPr>
+              <w:t>        </w:t>
+            </w:r>
+            <w:r>
+              <w:rPr>
+                <w:rFonts w:ascii="Consolas" w:eastAsia="Times New Roman" w:hAnsi="Consolas"/>
+                <w:color w:val="39B81F"/>
+                <w:sz w:val="20"/>
+                <w:szCs w:val="20"/>
+                <w:lang w:val="en-US" w:eastAsia="ru-RU"/>
+              </w:rPr>
+              <w:t>return</w:t>
+            </w:r>
+            <w:r>
+              <w:rPr>
+                <w:rFonts w:ascii="Consolas" w:eastAsia="Times New Roman" w:hAnsi="Consolas"/>
+                <w:color w:val="444444"/>
+                <w:sz w:val="20"/>
+                <w:szCs w:val="20"/>
+                <w:lang w:val="en-US" w:eastAsia="ru-RU"/>
+              </w:rPr>
+              <w:t> math.inf</w:t>
+            </w:r>
+          </w:p>
+          <w:p>
+            <w:pPr>
+              <w:shd w:val="clear" w:color="auto" w:fill="FFFFFF"/>
+              <w:spacing w:line="285" w:lineRule="atLeast"/>
+              <w:ind w:firstLine="0"/>
+              <w:rPr>
+                <w:rFonts w:ascii="Consolas" w:eastAsia="Times New Roman" w:hAnsi="Consolas"/>
+                <w:color w:val="444444"/>
+                <w:sz w:val="20"/>
+                <w:szCs w:val="20"/>
+                <w:lang w:val="en-US" w:eastAsia="ru-RU"/>
+              </w:rPr>
+            </w:pPr>
+            <w:r>
+              <w:rPr>
+                <w:rFonts w:ascii="Consolas" w:eastAsia="Times New Roman" w:hAnsi="Consolas"/>
+                <w:color w:val="444444"/>
+                <w:sz w:val="20"/>
+                <w:szCs w:val="20"/>
+                <w:lang w:val="en-US" w:eastAsia="ru-RU"/>
+              </w:rPr>
+              <w:t>    </w:t>
+            </w:r>
+            <w:r>
+              <w:rPr>
+                <w:rFonts w:ascii="Consolas" w:eastAsia="Times New Roman" w:hAnsi="Consolas"/>
+                <w:color w:val="39B81F"/>
+                <w:sz w:val="20"/>
+                <w:szCs w:val="20"/>
+                <w:lang w:val="en-US" w:eastAsia="ru-RU"/>
+              </w:rPr>
+              <w:t>return</w:t>
+            </w:r>
+            <w:r>
+              <w:rPr>
+                <w:rFonts w:ascii="Consolas" w:eastAsia="Times New Roman" w:hAnsi="Consolas"/>
+                <w:color w:val="444444"/>
+                <w:sz w:val="20"/>
+                <w:szCs w:val="20"/>
+                <w:lang w:val="en-US" w:eastAsia="ru-RU"/>
+              </w:rPr>
+              <w:t> average([</w:t>
+            </w:r>
+            <w:r>
+              <w:rPr>
+                <w:rFonts w:ascii="Consolas" w:eastAsia="Times New Roman" w:hAnsi="Consolas"/>
+                <w:color w:val="D63131"/>
+                <w:sz w:val="20"/>
+                <w:szCs w:val="20"/>
+                <w:lang w:val="en-US" w:eastAsia="ru-RU"/>
+              </w:rPr>
+              <w:t>min</w:t>
+            </w:r>
+            <w:r>
+              <w:rPr>
+                <w:rFonts w:ascii="Consolas" w:eastAsia="Times New Roman" w:hAnsi="Consolas"/>
+                <w:color w:val="444444"/>
+                <w:sz w:val="20"/>
+                <w:szCs w:val="20"/>
+                <w:lang w:val="en-US" w:eastAsia="ru-RU"/>
+              </w:rPr>
+              <w:t>(a[N </w:t>
+            </w:r>
+            <w:r>
+              <w:rPr>
+                <w:rFonts w:ascii="Consolas" w:eastAsia="Times New Roman" w:hAnsi="Consolas"/>
+                <w:color w:val="39B81F"/>
+                <w:sz w:val="20"/>
+                <w:szCs w:val="20"/>
+                <w:lang w:val="en-US" w:eastAsia="ru-RU"/>
+              </w:rPr>
+              <w:t>+</w:t>
+            </w:r>
+            <w:r>
+              <w:rPr>
+                <w:rFonts w:ascii="Consolas" w:eastAsia="Times New Roman" w:hAnsi="Consolas"/>
+                <w:color w:val="444444"/>
+                <w:sz w:val="20"/>
+                <w:szCs w:val="20"/>
+                <w:lang w:val="en-US" w:eastAsia="ru-RU"/>
+              </w:rPr>
+              <w:t> </w:t>
+            </w:r>
+            <w:r>
+              <w:rPr>
+                <w:rFonts w:ascii="Consolas" w:eastAsia="Times New Roman" w:hAnsi="Consolas"/>
                 <w:color w:val="EBB626"/>
                 <w:sz w:val="20"/>
                 <w:szCs w:val="20"/>
@@ -13340,29 +14441,35 @@
               </w:rPr>
               <w:t>1</w:t>
             </w:r>
-          </w:p>
-          <w:p>
-            <w:pPr>
-              <w:shd w:val="clear" w:color="auto" w:fill="FFFFFF"/>
-              <w:spacing w:line="240" w:lineRule="auto"/>
-              <w:ind w:firstLine="0"/>
-              <w:rPr>
-                <w:rFonts w:ascii="Consolas" w:eastAsia="Times New Roman" w:hAnsi="Consolas"/>
-                <w:color w:val="444444"/>
-                <w:sz w:val="20"/>
-                <w:szCs w:val="20"/>
-                <w:lang w:val="en-US" w:eastAsia="ru-RU"/>
-              </w:rPr>
-            </w:pPr>
-            <w:r>
-              <w:rPr>
-                <w:rFonts w:ascii="Consolas" w:eastAsia="Times New Roman" w:hAnsi="Consolas"/>
-                <w:color w:val="444444"/>
-                <w:sz w:val="20"/>
-                <w:szCs w:val="20"/>
-                <w:lang w:val="en-US" w:eastAsia="ru-RU"/>
-              </w:rPr>
-              <w:t>    </w:t>
+            <w:r>
+              <w:rPr>
+                <w:rFonts w:ascii="Consolas" w:eastAsia="Times New Roman" w:hAnsi="Consolas"/>
+                <w:color w:val="444444"/>
+                <w:sz w:val="20"/>
+                <w:szCs w:val="20"/>
+                <w:lang w:val="en-US" w:eastAsia="ru-RU"/>
+              </w:rPr>
+              <w:t>: ]), </w:t>
+            </w:r>
+            <w:r>
+              <w:rPr>
+                <w:rFonts w:ascii="Consolas" w:eastAsia="Times New Roman" w:hAnsi="Consolas"/>
+                <w:color w:val="D63131"/>
+                <w:sz w:val="20"/>
+                <w:szCs w:val="20"/>
+                <w:lang w:val="en-US" w:eastAsia="ru-RU"/>
+              </w:rPr>
+              <w:t>max</w:t>
+            </w:r>
+            <w:r>
+              <w:rPr>
+                <w:rFonts w:ascii="Consolas" w:eastAsia="Times New Roman" w:hAnsi="Consolas"/>
+                <w:color w:val="444444"/>
+                <w:sz w:val="20"/>
+                <w:szCs w:val="20"/>
+                <w:lang w:val="en-US" w:eastAsia="ru-RU"/>
+              </w:rPr>
+              <w:t>(a[N </w:t>
             </w:r>
             <w:r>
               <w:rPr>
@@ -13372,27 +14479,7 @@
                 <w:szCs w:val="20"/>
                 <w:lang w:val="en-US" w:eastAsia="ru-RU"/>
               </w:rPr>
-              <w:t>for</w:t>
-            </w:r>
-            <w:r>
-              <w:rPr>
-                <w:rFonts w:ascii="Consolas" w:eastAsia="Times New Roman" w:hAnsi="Consolas"/>
-                <w:color w:val="444444"/>
-                <w:sz w:val="20"/>
-                <w:szCs w:val="20"/>
-                <w:lang w:val="en-US" w:eastAsia="ru-RU"/>
-              </w:rPr>
-              <w:t> i </w:t>
-            </w:r>
-            <w:r>
-              <w:rPr>
-                <w:rFonts w:ascii="Consolas" w:eastAsia="Times New Roman" w:hAnsi="Consolas"/>
-                <w:color w:val="39B81F"/>
-                <w:sz w:val="20"/>
-                <w:szCs w:val="20"/>
-                <w:lang w:val="en-US" w:eastAsia="ru-RU"/>
-              </w:rPr>
-              <w:t>in</w:t>
+              <w:t>+</w:t>
             </w:r>
             <w:r>
               <w:rPr>
@@ -13407,26 +14494,6 @@
             <w:r>
               <w:rPr>
                 <w:rFonts w:ascii="Consolas" w:eastAsia="Times New Roman" w:hAnsi="Consolas"/>
-                <w:color w:val="D63131"/>
-                <w:sz w:val="20"/>
-                <w:szCs w:val="20"/>
-                <w:lang w:val="en-US" w:eastAsia="ru-RU"/>
-              </w:rPr>
-              <w:t>range</w:t>
-            </w:r>
-            <w:r>
-              <w:rPr>
-                <w:rFonts w:ascii="Consolas" w:eastAsia="Times New Roman" w:hAnsi="Consolas"/>
-                <w:color w:val="444444"/>
-                <w:sz w:val="20"/>
-                <w:szCs w:val="20"/>
-                <w:lang w:val="en-US" w:eastAsia="ru-RU"/>
-              </w:rPr>
-              <w:t>(</w:t>
-            </w:r>
-            <w:r>
-              <w:rPr>
-                <w:rFonts w:ascii="Consolas" w:eastAsia="Times New Roman" w:hAnsi="Consolas"/>
                 <w:color w:val="EBB626"/>
                 <w:sz w:val="20"/>
                 <w:szCs w:val="20"/>
@@ -13442,647 +14509,7 @@
                 <w:szCs w:val="20"/>
                 <w:lang w:val="en-US" w:eastAsia="ru-RU"/>
               </w:rPr>
-              <w:t>, </w:t>
-            </w:r>
-            <w:r>
-              <w:rPr>
-                <w:rFonts w:ascii="Consolas" w:eastAsia="Times New Roman" w:hAnsi="Consolas"/>
-                <w:color w:val="D63131"/>
-                <w:sz w:val="20"/>
-                <w:szCs w:val="20"/>
-                <w:lang w:val="en-US" w:eastAsia="ru-RU"/>
-              </w:rPr>
-              <w:t>len</w:t>
-            </w:r>
-            <w:r>
-              <w:rPr>
-                <w:rFonts w:ascii="Consolas" w:eastAsia="Times New Roman" w:hAnsi="Consolas"/>
-                <w:color w:val="444444"/>
-                <w:sz w:val="20"/>
-                <w:szCs w:val="20"/>
-                <w:lang w:val="en-US" w:eastAsia="ru-RU"/>
-              </w:rPr>
-              <w:t>(a)):</w:t>
-            </w:r>
-          </w:p>
-          <w:p>
-            <w:pPr>
-              <w:shd w:val="clear" w:color="auto" w:fill="FFFFFF"/>
-              <w:spacing w:line="240" w:lineRule="auto"/>
-              <w:ind w:firstLine="0"/>
-              <w:rPr>
-                <w:rFonts w:ascii="Consolas" w:eastAsia="Times New Roman" w:hAnsi="Consolas"/>
-                <w:color w:val="444444"/>
-                <w:sz w:val="20"/>
-                <w:szCs w:val="20"/>
-                <w:lang w:val="en-US" w:eastAsia="ru-RU"/>
-              </w:rPr>
-            </w:pPr>
-            <w:r>
-              <w:rPr>
-                <w:rFonts w:ascii="Consolas" w:eastAsia="Times New Roman" w:hAnsi="Consolas"/>
-                <w:color w:val="444444"/>
-                <w:sz w:val="20"/>
-                <w:szCs w:val="20"/>
-                <w:lang w:val="en-US" w:eastAsia="ru-RU"/>
-              </w:rPr>
-              <w:t>        </w:t>
-            </w:r>
-            <w:r>
-              <w:rPr>
-                <w:rFonts w:ascii="Consolas" w:eastAsia="Times New Roman" w:hAnsi="Consolas"/>
-                <w:color w:val="39B81F"/>
-                <w:sz w:val="20"/>
-                <w:szCs w:val="20"/>
-                <w:lang w:val="en-US" w:eastAsia="ru-RU"/>
-              </w:rPr>
-              <w:t>if</w:t>
-            </w:r>
-            <w:r>
-              <w:rPr>
-                <w:rFonts w:ascii="Consolas" w:eastAsia="Times New Roman" w:hAnsi="Consolas"/>
-                <w:color w:val="444444"/>
-                <w:sz w:val="20"/>
-                <w:szCs w:val="20"/>
-                <w:lang w:val="en-US" w:eastAsia="ru-RU"/>
-              </w:rPr>
-              <w:t> (</w:t>
-            </w:r>
-            <w:r>
-              <w:rPr>
-                <w:rFonts w:ascii="Consolas" w:eastAsia="Times New Roman" w:hAnsi="Consolas"/>
-                <w:color w:val="D63131"/>
-                <w:sz w:val="20"/>
-                <w:szCs w:val="20"/>
-                <w:lang w:val="en-US" w:eastAsia="ru-RU"/>
-              </w:rPr>
-              <w:t>abs</w:t>
-            </w:r>
-            <w:r>
-              <w:rPr>
-                <w:rFonts w:ascii="Consolas" w:eastAsia="Times New Roman" w:hAnsi="Consolas"/>
-                <w:color w:val="444444"/>
-                <w:sz w:val="20"/>
-                <w:szCs w:val="20"/>
-                <w:lang w:val="en-US" w:eastAsia="ru-RU"/>
-              </w:rPr>
-              <w:t>(a[i] </w:t>
-            </w:r>
-            <w:r>
-              <w:rPr>
-                <w:rFonts w:ascii="Consolas" w:eastAsia="Times New Roman" w:hAnsi="Consolas"/>
-                <w:color w:val="39B81F"/>
-                <w:sz w:val="20"/>
-                <w:szCs w:val="20"/>
-                <w:lang w:val="en-US" w:eastAsia="ru-RU"/>
-              </w:rPr>
-              <w:t>-</w:t>
-            </w:r>
-            <w:r>
-              <w:rPr>
-                <w:rFonts w:ascii="Consolas" w:eastAsia="Times New Roman" w:hAnsi="Consolas"/>
-                <w:color w:val="444444"/>
-                <w:sz w:val="20"/>
-                <w:szCs w:val="20"/>
-                <w:lang w:val="en-US" w:eastAsia="ru-RU"/>
-              </w:rPr>
-              <w:t> a[i </w:t>
-            </w:r>
-            <w:r>
-              <w:rPr>
-                <w:rFonts w:ascii="Consolas" w:eastAsia="Times New Roman" w:hAnsi="Consolas"/>
-                <w:color w:val="39B81F"/>
-                <w:sz w:val="20"/>
-                <w:szCs w:val="20"/>
-                <w:lang w:val="en-US" w:eastAsia="ru-RU"/>
-              </w:rPr>
-              <w:t>-</w:t>
-            </w:r>
-            <w:r>
-              <w:rPr>
-                <w:rFonts w:ascii="Consolas" w:eastAsia="Times New Roman" w:hAnsi="Consolas"/>
-                <w:color w:val="444444"/>
-                <w:sz w:val="20"/>
-                <w:szCs w:val="20"/>
-                <w:lang w:val="en-US" w:eastAsia="ru-RU"/>
-              </w:rPr>
-              <w:t> </w:t>
-            </w:r>
-            <w:r>
-              <w:rPr>
-                <w:rFonts w:ascii="Consolas" w:eastAsia="Times New Roman" w:hAnsi="Consolas"/>
-                <w:color w:val="EBB626"/>
-                <w:sz w:val="20"/>
-                <w:szCs w:val="20"/>
-                <w:lang w:val="en-US" w:eastAsia="ru-RU"/>
-              </w:rPr>
-              <w:t>1</w:t>
-            </w:r>
-            <w:r>
-              <w:rPr>
-                <w:rFonts w:ascii="Consolas" w:eastAsia="Times New Roman" w:hAnsi="Consolas"/>
-                <w:color w:val="444444"/>
-                <w:sz w:val="20"/>
-                <w:szCs w:val="20"/>
-                <w:lang w:val="en-US" w:eastAsia="ru-RU"/>
-              </w:rPr>
-              <w:t>]) </w:t>
-            </w:r>
-            <w:r>
-              <w:rPr>
-                <w:rFonts w:ascii="Consolas" w:eastAsia="Times New Roman" w:hAnsi="Consolas"/>
-                <w:color w:val="39B81F"/>
-                <w:sz w:val="20"/>
-                <w:szCs w:val="20"/>
-                <w:lang w:val="en-US" w:eastAsia="ru-RU"/>
-              </w:rPr>
-              <w:t>&lt;</w:t>
-            </w:r>
-            <w:r>
-              <w:rPr>
-                <w:rFonts w:ascii="Consolas" w:eastAsia="Times New Roman" w:hAnsi="Consolas"/>
-                <w:color w:val="444444"/>
-                <w:sz w:val="20"/>
-                <w:szCs w:val="20"/>
-                <w:lang w:val="en-US" w:eastAsia="ru-RU"/>
-              </w:rPr>
-              <w:t> eps):</w:t>
-            </w:r>
-          </w:p>
-          <w:p>
-            <w:pPr>
-              <w:shd w:val="clear" w:color="auto" w:fill="FFFFFF"/>
-              <w:spacing w:line="240" w:lineRule="auto"/>
-              <w:ind w:firstLine="0"/>
-              <w:rPr>
-                <w:rFonts w:ascii="Consolas" w:eastAsia="Times New Roman" w:hAnsi="Consolas"/>
-                <w:color w:val="444444"/>
-                <w:sz w:val="20"/>
-                <w:szCs w:val="20"/>
-                <w:lang w:val="en-US" w:eastAsia="ru-RU"/>
-              </w:rPr>
-            </w:pPr>
-            <w:r>
-              <w:rPr>
-                <w:rFonts w:ascii="Consolas" w:eastAsia="Times New Roman" w:hAnsi="Consolas"/>
-                <w:color w:val="444444"/>
-                <w:sz w:val="20"/>
-                <w:szCs w:val="20"/>
-                <w:lang w:val="en-US" w:eastAsia="ru-RU"/>
-              </w:rPr>
-              <w:t>            </w:t>
-            </w:r>
-            <w:r>
-              <w:rPr>
-                <w:rFonts w:ascii="Consolas" w:eastAsia="Times New Roman" w:hAnsi="Consolas"/>
-                <w:color w:val="39B81F"/>
-                <w:sz w:val="20"/>
-                <w:szCs w:val="20"/>
-                <w:lang w:val="en-US" w:eastAsia="ru-RU"/>
-              </w:rPr>
-              <w:t>if</w:t>
-            </w:r>
-            <w:r>
-              <w:rPr>
-                <w:rFonts w:ascii="Consolas" w:eastAsia="Times New Roman" w:hAnsi="Consolas"/>
-                <w:color w:val="444444"/>
-                <w:sz w:val="20"/>
-                <w:szCs w:val="20"/>
-                <w:lang w:val="en-US" w:eastAsia="ru-RU"/>
-              </w:rPr>
-              <w:t> </w:t>
-            </w:r>
-            <w:r>
-              <w:rPr>
-                <w:rFonts w:ascii="Consolas" w:eastAsia="Times New Roman" w:hAnsi="Consolas"/>
-                <w:color w:val="39B81F"/>
-                <w:sz w:val="20"/>
-                <w:szCs w:val="20"/>
-                <w:lang w:val="en-US" w:eastAsia="ru-RU"/>
-              </w:rPr>
-              <w:t>not</w:t>
-            </w:r>
-            <w:r>
-              <w:rPr>
-                <w:rFonts w:ascii="Consolas" w:eastAsia="Times New Roman" w:hAnsi="Consolas"/>
-                <w:color w:val="444444"/>
-                <w:sz w:val="20"/>
-                <w:szCs w:val="20"/>
-                <w:lang w:val="en-US" w:eastAsia="ru-RU"/>
-              </w:rPr>
-              <w:t> ff:</w:t>
-            </w:r>
-          </w:p>
-          <w:p>
-            <w:pPr>
-              <w:shd w:val="clear" w:color="auto" w:fill="FFFFFF"/>
-              <w:spacing w:line="240" w:lineRule="auto"/>
-              <w:ind w:firstLine="0"/>
-              <w:rPr>
-                <w:rFonts w:ascii="Consolas" w:eastAsia="Times New Roman" w:hAnsi="Consolas"/>
-                <w:color w:val="444444"/>
-                <w:sz w:val="20"/>
-                <w:szCs w:val="20"/>
-                <w:lang w:val="en-US" w:eastAsia="ru-RU"/>
-              </w:rPr>
-            </w:pPr>
-            <w:r>
-              <w:rPr>
-                <w:rFonts w:ascii="Consolas" w:eastAsia="Times New Roman" w:hAnsi="Consolas"/>
-                <w:color w:val="444444"/>
-                <w:sz w:val="20"/>
-                <w:szCs w:val="20"/>
-                <w:lang w:val="en-US" w:eastAsia="ru-RU"/>
-              </w:rPr>
-              <w:t>                N </w:t>
-            </w:r>
-            <w:r>
-              <w:rPr>
-                <w:rFonts w:ascii="Consolas" w:eastAsia="Times New Roman" w:hAnsi="Consolas"/>
-                <w:color w:val="39B81F"/>
-                <w:sz w:val="20"/>
-                <w:szCs w:val="20"/>
-                <w:lang w:val="en-US" w:eastAsia="ru-RU"/>
-              </w:rPr>
-              <w:t>=</w:t>
-            </w:r>
-            <w:r>
-              <w:rPr>
-                <w:rFonts w:ascii="Consolas" w:eastAsia="Times New Roman" w:hAnsi="Consolas"/>
-                <w:color w:val="444444"/>
-                <w:sz w:val="20"/>
-                <w:szCs w:val="20"/>
-                <w:lang w:val="en-US" w:eastAsia="ru-RU"/>
-              </w:rPr>
-              <w:t> i</w:t>
-            </w:r>
-          </w:p>
-          <w:p>
-            <w:pPr>
-              <w:shd w:val="clear" w:color="auto" w:fill="FFFFFF"/>
-              <w:spacing w:line="240" w:lineRule="auto"/>
-              <w:ind w:firstLine="0"/>
-              <w:rPr>
-                <w:rFonts w:ascii="Consolas" w:eastAsia="Times New Roman" w:hAnsi="Consolas"/>
-                <w:color w:val="444444"/>
-                <w:sz w:val="20"/>
-                <w:szCs w:val="20"/>
-                <w:lang w:val="en-US" w:eastAsia="ru-RU"/>
-              </w:rPr>
-            </w:pPr>
-            <w:r>
-              <w:rPr>
-                <w:rFonts w:ascii="Consolas" w:eastAsia="Times New Roman" w:hAnsi="Consolas"/>
-                <w:color w:val="444444"/>
-                <w:sz w:val="20"/>
-                <w:szCs w:val="20"/>
-                <w:lang w:val="en-US" w:eastAsia="ru-RU"/>
-              </w:rPr>
-              <w:t>                ff </w:t>
-            </w:r>
-            <w:r>
-              <w:rPr>
-                <w:rFonts w:ascii="Consolas" w:eastAsia="Times New Roman" w:hAnsi="Consolas"/>
-                <w:color w:val="39B81F"/>
-                <w:sz w:val="20"/>
-                <w:szCs w:val="20"/>
-                <w:lang w:val="en-US" w:eastAsia="ru-RU"/>
-              </w:rPr>
-              <w:t>=</w:t>
-            </w:r>
-            <w:r>
-              <w:rPr>
-                <w:rFonts w:ascii="Consolas" w:eastAsia="Times New Roman" w:hAnsi="Consolas"/>
-                <w:color w:val="444444"/>
-                <w:sz w:val="20"/>
-                <w:szCs w:val="20"/>
-                <w:lang w:val="en-US" w:eastAsia="ru-RU"/>
-              </w:rPr>
-              <w:t> </w:t>
-            </w:r>
-            <w:r>
-              <w:rPr>
-                <w:rFonts w:ascii="Consolas" w:eastAsia="Times New Roman" w:hAnsi="Consolas"/>
-                <w:color w:val="D63131"/>
-                <w:sz w:val="20"/>
-                <w:szCs w:val="20"/>
-                <w:lang w:val="en-US" w:eastAsia="ru-RU"/>
-              </w:rPr>
-              <w:t>True</w:t>
-            </w:r>
-          </w:p>
-          <w:p>
-            <w:pPr>
-              <w:shd w:val="clear" w:color="auto" w:fill="FFFFFF"/>
-              <w:spacing w:line="240" w:lineRule="auto"/>
-              <w:ind w:firstLine="0"/>
-              <w:rPr>
-                <w:rFonts w:ascii="Consolas" w:eastAsia="Times New Roman" w:hAnsi="Consolas"/>
-                <w:color w:val="444444"/>
-                <w:sz w:val="20"/>
-                <w:szCs w:val="20"/>
-                <w:lang w:val="en-US" w:eastAsia="ru-RU"/>
-              </w:rPr>
-            </w:pPr>
-            <w:r>
-              <w:rPr>
-                <w:rFonts w:ascii="Consolas" w:eastAsia="Times New Roman" w:hAnsi="Consolas"/>
-                <w:color w:val="444444"/>
-                <w:sz w:val="20"/>
-                <w:szCs w:val="20"/>
-                <w:lang w:val="en-US" w:eastAsia="ru-RU"/>
-              </w:rPr>
-              <w:t>        </w:t>
-            </w:r>
-            <w:r>
-              <w:rPr>
-                <w:rFonts w:ascii="Consolas" w:eastAsia="Times New Roman" w:hAnsi="Consolas"/>
-                <w:color w:val="39B81F"/>
-                <w:sz w:val="20"/>
-                <w:szCs w:val="20"/>
-                <w:lang w:val="en-US" w:eastAsia="ru-RU"/>
-              </w:rPr>
-              <w:t>elif</w:t>
-            </w:r>
-            <w:r>
-              <w:rPr>
-                <w:rFonts w:ascii="Consolas" w:eastAsia="Times New Roman" w:hAnsi="Consolas"/>
-                <w:color w:val="444444"/>
-                <w:sz w:val="20"/>
-                <w:szCs w:val="20"/>
-                <w:lang w:val="en-US" w:eastAsia="ru-RU"/>
-              </w:rPr>
-              <w:t> ff:</w:t>
-            </w:r>
-          </w:p>
-          <w:p>
-            <w:pPr>
-              <w:shd w:val="clear" w:color="auto" w:fill="FFFFFF"/>
-              <w:spacing w:line="240" w:lineRule="auto"/>
-              <w:ind w:firstLine="0"/>
-              <w:rPr>
-                <w:rFonts w:ascii="Consolas" w:eastAsia="Times New Roman" w:hAnsi="Consolas"/>
-                <w:color w:val="444444"/>
-                <w:sz w:val="20"/>
-                <w:szCs w:val="20"/>
-                <w:lang w:val="en-US" w:eastAsia="ru-RU"/>
-              </w:rPr>
-            </w:pPr>
-            <w:r>
-              <w:rPr>
-                <w:rFonts w:ascii="Consolas" w:eastAsia="Times New Roman" w:hAnsi="Consolas"/>
-                <w:color w:val="444444"/>
-                <w:sz w:val="20"/>
-                <w:szCs w:val="20"/>
-                <w:lang w:val="en-US" w:eastAsia="ru-RU"/>
-              </w:rPr>
-              <w:t>            N </w:t>
-            </w:r>
-            <w:r>
-              <w:rPr>
-                <w:rFonts w:ascii="Consolas" w:eastAsia="Times New Roman" w:hAnsi="Consolas"/>
-                <w:color w:val="39B81F"/>
-                <w:sz w:val="20"/>
-                <w:szCs w:val="20"/>
-                <w:lang w:val="en-US" w:eastAsia="ru-RU"/>
-              </w:rPr>
-              <w:t>=</w:t>
-            </w:r>
-            <w:r>
-              <w:rPr>
-                <w:rFonts w:ascii="Consolas" w:eastAsia="Times New Roman" w:hAnsi="Consolas"/>
-                <w:color w:val="444444"/>
-                <w:sz w:val="20"/>
-                <w:szCs w:val="20"/>
-                <w:lang w:val="en-US" w:eastAsia="ru-RU"/>
-              </w:rPr>
-              <w:t> </w:t>
-            </w:r>
-            <w:r>
-              <w:rPr>
-                <w:rFonts w:ascii="Consolas" w:eastAsia="Times New Roman" w:hAnsi="Consolas"/>
-                <w:color w:val="39B81F"/>
-                <w:sz w:val="20"/>
-                <w:szCs w:val="20"/>
-                <w:lang w:val="en-US" w:eastAsia="ru-RU"/>
-              </w:rPr>
-              <w:t>-</w:t>
-            </w:r>
-            <w:r>
-              <w:rPr>
-                <w:rFonts w:ascii="Consolas" w:eastAsia="Times New Roman" w:hAnsi="Consolas"/>
-                <w:color w:val="EBB626"/>
-                <w:sz w:val="20"/>
-                <w:szCs w:val="20"/>
-                <w:lang w:val="en-US" w:eastAsia="ru-RU"/>
-              </w:rPr>
-              <w:t>1</w:t>
-            </w:r>
-          </w:p>
-          <w:p>
-            <w:pPr>
-              <w:shd w:val="clear" w:color="auto" w:fill="FFFFFF"/>
-              <w:spacing w:line="240" w:lineRule="auto"/>
-              <w:ind w:firstLine="0"/>
-              <w:rPr>
-                <w:rFonts w:ascii="Consolas" w:eastAsia="Times New Roman" w:hAnsi="Consolas"/>
-                <w:color w:val="444444"/>
-                <w:sz w:val="20"/>
-                <w:szCs w:val="20"/>
-                <w:lang w:val="en-US" w:eastAsia="ru-RU"/>
-              </w:rPr>
-            </w:pPr>
-            <w:r>
-              <w:rPr>
-                <w:rFonts w:ascii="Consolas" w:eastAsia="Times New Roman" w:hAnsi="Consolas"/>
-                <w:color w:val="444444"/>
-                <w:sz w:val="20"/>
-                <w:szCs w:val="20"/>
-                <w:lang w:val="en-US" w:eastAsia="ru-RU"/>
-              </w:rPr>
-              <w:t>            ff </w:t>
-            </w:r>
-            <w:r>
-              <w:rPr>
-                <w:rFonts w:ascii="Consolas" w:eastAsia="Times New Roman" w:hAnsi="Consolas"/>
-                <w:color w:val="39B81F"/>
-                <w:sz w:val="20"/>
-                <w:szCs w:val="20"/>
-                <w:lang w:val="en-US" w:eastAsia="ru-RU"/>
-              </w:rPr>
-              <w:t>=</w:t>
-            </w:r>
-            <w:r>
-              <w:rPr>
-                <w:rFonts w:ascii="Consolas" w:eastAsia="Times New Roman" w:hAnsi="Consolas"/>
-                <w:color w:val="444444"/>
-                <w:sz w:val="20"/>
-                <w:szCs w:val="20"/>
-                <w:lang w:val="en-US" w:eastAsia="ru-RU"/>
-              </w:rPr>
-              <w:t> </w:t>
-            </w:r>
-            <w:r>
-              <w:rPr>
-                <w:rFonts w:ascii="Consolas" w:eastAsia="Times New Roman" w:hAnsi="Consolas"/>
-                <w:color w:val="D63131"/>
-                <w:sz w:val="20"/>
-                <w:szCs w:val="20"/>
-                <w:lang w:val="en-US" w:eastAsia="ru-RU"/>
-              </w:rPr>
-              <w:t>False</w:t>
-            </w:r>
-          </w:p>
-          <w:p>
-            <w:pPr>
-              <w:shd w:val="clear" w:color="auto" w:fill="FFFFFF"/>
-              <w:spacing w:line="240" w:lineRule="auto"/>
-              <w:ind w:firstLine="0"/>
-              <w:rPr>
-                <w:rFonts w:ascii="Consolas" w:eastAsia="Times New Roman" w:hAnsi="Consolas"/>
-                <w:color w:val="444444"/>
-                <w:sz w:val="20"/>
-                <w:szCs w:val="20"/>
-                <w:lang w:val="en-US" w:eastAsia="ru-RU"/>
-              </w:rPr>
-            </w:pPr>
-            <w:r>
-              <w:rPr>
-                <w:rFonts w:ascii="Consolas" w:eastAsia="Times New Roman" w:hAnsi="Consolas"/>
-                <w:color w:val="444444"/>
-                <w:sz w:val="20"/>
-                <w:szCs w:val="20"/>
-                <w:lang w:val="en-US" w:eastAsia="ru-RU"/>
-              </w:rPr>
-              <w:t>    </w:t>
-            </w:r>
-            <w:r>
-              <w:rPr>
-                <w:rFonts w:ascii="Consolas" w:eastAsia="Times New Roman" w:hAnsi="Consolas"/>
-                <w:color w:val="39B81F"/>
-                <w:sz w:val="20"/>
-                <w:szCs w:val="20"/>
-                <w:lang w:val="en-US" w:eastAsia="ru-RU"/>
-              </w:rPr>
-              <w:t>if</w:t>
-            </w:r>
-            <w:r>
-              <w:rPr>
-                <w:rFonts w:ascii="Consolas" w:eastAsia="Times New Roman" w:hAnsi="Consolas"/>
-                <w:color w:val="444444"/>
-                <w:sz w:val="20"/>
-                <w:szCs w:val="20"/>
-                <w:lang w:val="en-US" w:eastAsia="ru-RU"/>
-              </w:rPr>
-              <w:t> </w:t>
-            </w:r>
-            <w:r>
-              <w:rPr>
-                <w:rFonts w:ascii="Consolas" w:eastAsia="Times New Roman" w:hAnsi="Consolas"/>
-                <w:color w:val="39B81F"/>
-                <w:sz w:val="20"/>
-                <w:szCs w:val="20"/>
-                <w:lang w:val="en-US" w:eastAsia="ru-RU"/>
-              </w:rPr>
-              <w:t>not</w:t>
-            </w:r>
-            <w:r>
-              <w:rPr>
-                <w:rFonts w:ascii="Consolas" w:eastAsia="Times New Roman" w:hAnsi="Consolas"/>
-                <w:color w:val="444444"/>
-                <w:sz w:val="20"/>
-                <w:szCs w:val="20"/>
-                <w:lang w:val="en-US" w:eastAsia="ru-RU"/>
-              </w:rPr>
-              <w:t> ff:</w:t>
-            </w:r>
-          </w:p>
-          <w:p>
-            <w:pPr>
-              <w:shd w:val="clear" w:color="auto" w:fill="FFFFFF"/>
-              <w:spacing w:line="240" w:lineRule="auto"/>
-              <w:ind w:firstLine="0"/>
-              <w:rPr>
-                <w:rFonts w:ascii="Consolas" w:eastAsia="Times New Roman" w:hAnsi="Consolas"/>
-                <w:color w:val="444444"/>
-                <w:sz w:val="20"/>
-                <w:szCs w:val="20"/>
-                <w:lang w:val="en-US" w:eastAsia="ru-RU"/>
-              </w:rPr>
-            </w:pPr>
-            <w:r>
-              <w:rPr>
-                <w:rFonts w:ascii="Consolas" w:eastAsia="Times New Roman" w:hAnsi="Consolas"/>
-                <w:color w:val="444444"/>
-                <w:sz w:val="20"/>
-                <w:szCs w:val="20"/>
-                <w:lang w:val="en-US" w:eastAsia="ru-RU"/>
-              </w:rPr>
-              <w:t>        </w:t>
-            </w:r>
-            <w:r>
-              <w:rPr>
-                <w:rFonts w:ascii="Consolas" w:eastAsia="Times New Roman" w:hAnsi="Consolas"/>
-                <w:color w:val="39B81F"/>
-                <w:sz w:val="20"/>
-                <w:szCs w:val="20"/>
-                <w:lang w:val="en-US" w:eastAsia="ru-RU"/>
-              </w:rPr>
-              <w:t>return</w:t>
-            </w:r>
-            <w:r>
-              <w:rPr>
-                <w:rFonts w:ascii="Consolas" w:eastAsia="Times New Roman" w:hAnsi="Consolas"/>
-                <w:color w:val="444444"/>
-                <w:sz w:val="20"/>
-                <w:szCs w:val="20"/>
-                <w:lang w:val="en-US" w:eastAsia="ru-RU"/>
-              </w:rPr>
-              <w:t> math.inf</w:t>
-            </w:r>
-          </w:p>
-          <w:p>
-            <w:pPr>
-              <w:shd w:val="clear" w:color="auto" w:fill="FFFFFF"/>
-              <w:spacing w:line="240" w:lineRule="auto"/>
-              <w:ind w:firstLine="0"/>
-              <w:rPr>
-                <w:rFonts w:ascii="Consolas" w:eastAsia="Times New Roman" w:hAnsi="Consolas"/>
-                <w:color w:val="444444"/>
-                <w:sz w:val="20"/>
-                <w:szCs w:val="20"/>
-                <w:lang w:val="en-US" w:eastAsia="ru-RU"/>
-              </w:rPr>
-            </w:pPr>
-            <w:r>
-              <w:rPr>
-                <w:rFonts w:ascii="Consolas" w:eastAsia="Times New Roman" w:hAnsi="Consolas"/>
-                <w:color w:val="444444"/>
-                <w:sz w:val="20"/>
-                <w:szCs w:val="20"/>
-                <w:lang w:val="en-US" w:eastAsia="ru-RU"/>
-              </w:rPr>
-              <w:t>    </w:t>
-            </w:r>
-            <w:r>
-              <w:rPr>
-                <w:rFonts w:ascii="Consolas" w:eastAsia="Times New Roman" w:hAnsi="Consolas"/>
-                <w:color w:val="39B81F"/>
-                <w:sz w:val="20"/>
-                <w:szCs w:val="20"/>
-                <w:lang w:val="en-US" w:eastAsia="ru-RU"/>
-              </w:rPr>
-              <w:t>return</w:t>
-            </w:r>
-            <w:r>
-              <w:rPr>
-                <w:rFonts w:ascii="Consolas" w:eastAsia="Times New Roman" w:hAnsi="Consolas"/>
-                <w:color w:val="444444"/>
-                <w:sz w:val="20"/>
-                <w:szCs w:val="20"/>
-                <w:lang w:val="en-US" w:eastAsia="ru-RU"/>
-              </w:rPr>
-              <w:t> average(a[N: ]) </w:t>
+              <w:t>: ])])</w:t>
             </w:r>
           </w:p>
           <w:p>
@@ -16410,7 +16837,18 @@
                 <w:szCs w:val="20"/>
                 <w:lang w:val="en-US" w:eastAsia="ru-RU"/>
               </w:rPr>
-              <w:t>"Calculated with Brown-Robinson method with accuracy eps = </w:t>
+              <w:t>"Calculated with Brown-</w:t>
+            </w:r>
+            <w:r>
+              <w:rPr>
+                <w:rFonts w:ascii="Consolas" w:eastAsia="Times New Roman" w:hAnsi="Consolas"/>
+                <w:color w:val="EBB626"/>
+                <w:sz w:val="20"/>
+                <w:szCs w:val="20"/>
+                <w:lang w:val="en-US" w:eastAsia="ru-RU"/>
+              </w:rPr>
+              <w:lastRenderedPageBreak/>
+              <w:t>Robinson method with accuracy eps = </w:t>
             </w:r>
             <w:r>
               <w:rPr>
@@ -16752,7 +17190,6 @@
                 <w:szCs w:val="20"/>
                 <w:lang w:val="en-US" w:eastAsia="ru-RU"/>
               </w:rPr>
-              <w:lastRenderedPageBreak/>
               <w:t>        </w:t>
             </w:r>
             <w:r>
@@ -22315,7 +22752,7 @@
 </file>
 
 <file path=customXml/itemProps1.xml><?xml version="1.0" encoding="utf-8"?>
-<ds:datastoreItem xmlns:ds="http://schemas.openxmlformats.org/officeDocument/2006/customXml" ds:itemID="{1C443BD2-614F-4480-B712-9366892890DD}">
+<ds:datastoreItem xmlns:ds="http://schemas.openxmlformats.org/officeDocument/2006/customXml" ds:itemID="{2507104B-6448-4998-9B28-8908CED9B77E}">
   <ds:schemaRefs>
     <ds:schemaRef ds:uri="http://schemas.openxmlformats.org/officeDocument/2006/bibliography"/>
   </ds:schemaRefs>

</xml_diff>